<commit_message>
Fix for the doc
</commit_message>
<xml_diff>
--- a/Documents/Model.docx
+++ b/Documents/Model.docx
@@ -116,7 +116,7 @@
         <w:rPr/>
         <w:drawing>
           <wp:inline distT="0" distB="0" distL="0" distR="0">
-            <wp:extent cx="4822190" cy="4436110"/>
+            <wp:extent cx="4821555" cy="4436110"/>
             <wp:effectExtent l="0" t="0" r="0" b="0"/>
             <wp:docPr id="1" name="Picture" descr=""/>
             <wp:cNvGraphicFramePr>
@@ -140,7 +140,7 @@
                   <pic:spPr bwMode="auto">
                     <a:xfrm>
                       <a:off x="0" y="0"/>
-                      <a:ext cx="4822190" cy="4436110"/>
+                      <a:ext cx="4821555" cy="4436110"/>
                     </a:xfrm>
                     <a:prstGeom prst="rect">
                       <a:avLst/>
@@ -214,7 +214,9 @@
         </w:rPr>
       </w:pPr>
       <w:r>
-        <w:rPr/>
+        <w:rPr>
+          <w:lang w:val="en-CA"/>
+        </w:rPr>
         <w:drawing>
           <wp:inline distT="0" distB="0" distL="0" distR="0">
             <wp:extent cx="4019550" cy="2428240"/>
@@ -575,7 +577,9 @@
         </w:rPr>
       </w:pPr>
       <w:r>
-        <w:rPr/>
+        <w:rPr>
+          <w:lang w:val="en-CA"/>
+        </w:rPr>
         <w:drawing>
           <wp:inline distT="0" distB="0" distL="0" distR="0">
             <wp:extent cx="1600200" cy="762000"/>
@@ -695,7 +699,9 @@
         </w:rPr>
       </w:pPr>
       <w:r>
-        <w:rPr/>
+        <w:rPr>
+          <w:lang w:val="en-CA"/>
+        </w:rPr>
         <w:drawing>
           <wp:inline distT="0" distB="0" distL="0" distR="0">
             <wp:extent cx="952500" cy="495300"/>
@@ -762,7 +768,9 @@
         </w:rPr>
       </w:pPr>
       <w:r>
-        <w:rPr/>
+        <w:rPr>
+          <w:lang w:val="en-CA"/>
+        </w:rPr>
         <w:drawing>
           <wp:inline distT="0" distB="0" distL="0" distR="0">
             <wp:extent cx="1933575" cy="475615"/>
@@ -880,16 +888,11 @@
     <w:p>
       <w:pPr>
         <w:pStyle w:val="Normal"/>
-        <w:rPr>
-          <w:b w:val="false"/>
-          <w:bCs w:val="false"/>
-        </w:rPr>
-      </w:pPr>
-      <w:r>
-        <w:rPr>
-          <w:b w:val="false"/>
-          <w:bCs w:val="false"/>
-        </w:rPr>
+        <w:spacing w:before="0" w:after="200"/>
+        <w:rPr/>
+      </w:pPr>
+      <w:r>
+        <w:rPr/>
       </w:r>
     </w:p>
     <w:sectPr>
@@ -1074,7 +1077,7 @@
     </w:pPr>
     <w:rPr>
       <w:rFonts w:ascii="Calibri" w:hAnsi="Calibri" w:eastAsia="Droid Sans Fallback" w:cs="Calibri"/>
-      <w:color w:val="auto"/>
+      <w:color w:val="00000A"/>
       <w:sz w:val="22"/>
       <w:szCs w:val="22"/>
       <w:lang w:val="en-US" w:eastAsia="en-US" w:bidi="ar-SA"/>

</xml_diff>

<commit_message>
First commit for TS
</commit_message>
<xml_diff>
--- a/Documents/Model.docx
+++ b/Documents/Model.docx
@@ -214,9 +214,7 @@
         </w:rPr>
       </w:pPr>
       <w:r>
-        <w:rPr>
-          <w:lang w:val="en-CA"/>
-        </w:rPr>
+        <w:rPr/>
         <w:drawing>
           <wp:inline distT="0" distB="0" distL="0" distR="0">
             <wp:extent cx="4019550" cy="2428240"/>
@@ -466,13 +464,17 @@
         </w:rPr>
         <w:t xml:space="preserve">Average delay of new trains with respect to their optimum </w:t>
       </w:r>
-      <w:r>
-        <w:rPr>
-          <w:lang w:val="en-CA"/>
-        </w:rPr>
+    </w:p>
+    <w:p>
+      <w:pPr>
+        <w:pStyle w:val="Normal"/>
+        <w:rPr/>
+      </w:pPr>
+      <w:r>
+        <w:rPr/>
         <w:drawing>
           <wp:inline distT="0" distB="0" distL="0" distR="0">
-            <wp:extent cx="171450" cy="171450"/>
+            <wp:extent cx="2057400" cy="552450"/>
             <wp:effectExtent l="0" t="0" r="0" b="0"/>
             <wp:docPr id="6" name="Picture" descr=""/>
             <wp:cNvGraphicFramePr>
@@ -489,59 +491,6 @@
                   </pic:nvPicPr>
                   <pic:blipFill>
                     <a:blip r:embed="rId8"/>
-                    <a:stretch>
-                      <a:fillRect/>
-                    </a:stretch>
-                  </pic:blipFill>
-                  <pic:spPr bwMode="auto">
-                    <a:xfrm>
-                      <a:off x="0" y="0"/>
-                      <a:ext cx="171450" cy="171450"/>
-                    </a:xfrm>
-                    <a:prstGeom prst="rect">
-                      <a:avLst/>
-                    </a:prstGeom>
-                    <a:noFill/>
-                    <a:ln w="9525">
-                      <a:noFill/>
-                      <a:miter lim="800000"/>
-                      <a:headEnd/>
-                      <a:tailEnd/>
-                    </a:ln>
-                  </pic:spPr>
-                </pic:pic>
-              </a:graphicData>
-            </a:graphic>
-          </wp:inline>
-        </w:drawing>
-      </w:r>
-    </w:p>
-    <w:p>
-      <w:pPr>
-        <w:pStyle w:val="Normal"/>
-        <w:rPr/>
-      </w:pPr>
-      <w:r>
-        <w:rPr/>
-        <w:drawing>
-          <wp:inline distT="0" distB="0" distL="0" distR="0">
-            <wp:extent cx="2057400" cy="552450"/>
-            <wp:effectExtent l="0" t="0" r="0" b="0"/>
-            <wp:docPr id="7" name="Picture" descr=""/>
-            <wp:cNvGraphicFramePr>
-              <a:graphicFrameLocks xmlns:a="http://schemas.openxmlformats.org/drawingml/2006/main" noChangeAspect="1"/>
-            </wp:cNvGraphicFramePr>
-            <a:graphic xmlns:a="http://schemas.openxmlformats.org/drawingml/2006/main">
-              <a:graphicData uri="http://schemas.openxmlformats.org/drawingml/2006/picture">
-                <pic:pic xmlns:pic="http://schemas.openxmlformats.org/drawingml/2006/picture">
-                  <pic:nvPicPr>
-                    <pic:cNvPr id="7" name="Picture" descr=""/>
-                    <pic:cNvPicPr>
-                      <a:picLocks noChangeAspect="1" noChangeArrowheads="1"/>
-                    </pic:cNvPicPr>
-                  </pic:nvPicPr>
-                  <pic:blipFill>
-                    <a:blip r:embed="rId9"/>
                     <a:stretch>
                       <a:fillRect/>
                     </a:stretch>
@@ -577,14 +526,12 @@
         </w:rPr>
       </w:pPr>
       <w:r>
-        <w:rPr>
-          <w:lang w:val="en-CA"/>
-        </w:rPr>
+        <w:rPr/>
         <w:drawing>
           <wp:inline distT="0" distB="0" distL="0" distR="0">
             <wp:extent cx="1600200" cy="762000"/>
             <wp:effectExtent l="0" t="0" r="0" b="0"/>
-            <wp:docPr id="8" name="Picture" descr=""/>
+            <wp:docPr id="7" name="Picture" descr=""/>
             <wp:cNvGraphicFramePr>
               <a:graphicFrameLocks xmlns:a="http://schemas.openxmlformats.org/drawingml/2006/main" noChangeAspect="1"/>
             </wp:cNvGraphicFramePr>
@@ -592,13 +539,13 @@
               <a:graphicData uri="http://schemas.openxmlformats.org/drawingml/2006/picture">
                 <pic:pic xmlns:pic="http://schemas.openxmlformats.org/drawingml/2006/picture">
                   <pic:nvPicPr>
-                    <pic:cNvPr id="8" name="Picture" descr=""/>
+                    <pic:cNvPr id="7" name="Picture" descr=""/>
                     <pic:cNvPicPr>
                       <a:picLocks noChangeAspect="1" noChangeArrowheads="1"/>
                     </pic:cNvPicPr>
                   </pic:nvPicPr>
                   <pic:blipFill>
-                    <a:blip r:embed="rId10"/>
+                    <a:blip r:embed="rId9"/>
                     <a:stretch>
                       <a:fillRect/>
                     </a:stretch>
@@ -649,7 +596,7 @@
           <wp:inline distT="0" distB="0" distL="0" distR="0">
             <wp:extent cx="1571625" cy="781050"/>
             <wp:effectExtent l="0" t="0" r="0" b="0"/>
-            <wp:docPr id="9" name="Picture" descr=""/>
+            <wp:docPr id="8" name="Picture" descr=""/>
             <wp:cNvGraphicFramePr>
               <a:graphicFrameLocks xmlns:a="http://schemas.openxmlformats.org/drawingml/2006/main" noChangeAspect="1"/>
             </wp:cNvGraphicFramePr>
@@ -657,13 +604,13 @@
               <a:graphicData uri="http://schemas.openxmlformats.org/drawingml/2006/picture">
                 <pic:pic xmlns:pic="http://schemas.openxmlformats.org/drawingml/2006/picture">
                   <pic:nvPicPr>
-                    <pic:cNvPr id="9" name="Picture" descr=""/>
+                    <pic:cNvPr id="8" name="Picture" descr=""/>
                     <pic:cNvPicPr>
                       <a:picLocks noChangeAspect="1" noChangeArrowheads="1"/>
                     </pic:cNvPicPr>
                   </pic:nvPicPr>
                   <pic:blipFill>
-                    <a:blip r:embed="rId11"/>
+                    <a:blip r:embed="rId10"/>
                     <a:stretch>
                       <a:fillRect/>
                     </a:stretch>
@@ -699,14 +646,12 @@
         </w:rPr>
       </w:pPr>
       <w:r>
-        <w:rPr>
-          <w:lang w:val="en-CA"/>
-        </w:rPr>
+        <w:rPr/>
         <w:drawing>
           <wp:inline distT="0" distB="0" distL="0" distR="0">
             <wp:extent cx="952500" cy="495300"/>
             <wp:effectExtent l="0" t="0" r="0" b="0"/>
-            <wp:docPr id="10" name="Picture" descr=""/>
+            <wp:docPr id="9" name="Picture" descr=""/>
             <wp:cNvGraphicFramePr>
               <a:graphicFrameLocks xmlns:a="http://schemas.openxmlformats.org/drawingml/2006/main" noChangeAspect="1"/>
             </wp:cNvGraphicFramePr>
@@ -714,13 +659,13 @@
               <a:graphicData uri="http://schemas.openxmlformats.org/drawingml/2006/picture">
                 <pic:pic xmlns:pic="http://schemas.openxmlformats.org/drawingml/2006/picture">
                   <pic:nvPicPr>
-                    <pic:cNvPr id="10" name="Picture" descr=""/>
+                    <pic:cNvPr id="9" name="Picture" descr=""/>
                     <pic:cNvPicPr>
                       <a:picLocks noChangeAspect="1" noChangeArrowheads="1"/>
                     </pic:cNvPicPr>
                   </pic:nvPicPr>
                   <pic:blipFill>
-                    <a:blip r:embed="rId12"/>
+                    <a:blip r:embed="rId11"/>
                     <a:stretch>
                       <a:fillRect/>
                     </a:stretch>
@@ -768,14 +713,12 @@
         </w:rPr>
       </w:pPr>
       <w:r>
-        <w:rPr>
-          <w:lang w:val="en-CA"/>
-        </w:rPr>
+        <w:rPr/>
         <w:drawing>
           <wp:inline distT="0" distB="0" distL="0" distR="0">
             <wp:extent cx="1933575" cy="475615"/>
             <wp:effectExtent l="0" t="0" r="0" b="0"/>
-            <wp:docPr id="11" name="Picture" descr=""/>
+            <wp:docPr id="10" name="Picture" descr=""/>
             <wp:cNvGraphicFramePr>
               <a:graphicFrameLocks xmlns:a="http://schemas.openxmlformats.org/drawingml/2006/main" noChangeAspect="1"/>
             </wp:cNvGraphicFramePr>
@@ -783,13 +726,13 @@
               <a:graphicData uri="http://schemas.openxmlformats.org/drawingml/2006/picture">
                 <pic:pic xmlns:pic="http://schemas.openxmlformats.org/drawingml/2006/picture">
                   <pic:nvPicPr>
-                    <pic:cNvPr id="11" name="Picture" descr=""/>
+                    <pic:cNvPr id="10" name="Picture" descr=""/>
                     <pic:cNvPicPr>
                       <a:picLocks noChangeAspect="1" noChangeArrowheads="1"/>
                     </pic:cNvPicPr>
                   </pic:nvPicPr>
                   <pic:blipFill>
-                    <a:blip r:embed="rId13"/>
+                    <a:blip r:embed="rId12"/>
                     <a:stretch>
                       <a:fillRect/>
                     </a:stretch>
@@ -865,7 +808,7 @@
           <w:lang w:val="en-CA"/>
         </w:rPr>
       </w:pPr>
-      <w:hyperlink r:id="rId14">
+      <w:hyperlink r:id="rId13">
         <w:r>
           <w:rPr>
             <w:rStyle w:val="InternetLink"/>

</xml_diff>